<commit_message>
atualização sistema dia 15/06
</commit_message>
<xml_diff>
--- a/storage/laudos/Laudo 1235-2022.docx
+++ b/storage/laudos/Laudo 1235-2022.docx
@@ -29,7 +29,7 @@
           <w:b w:val="0"/>
           <w:bCs w:val="0"/>
         </w:rPr>
-        <w:t xml:space="preserve">Aos vinte e cinco dias do mês de outubro do ano de dois mil e vinte e dois, nesta cidade de Guarapuava e na </w:t>
+        <w:t xml:space="preserve">Aos quinze dias do mês de novembro do ano de dois mil e vinte e dois, nesta cidade de Guarapuava e na </w:t>
       </w:r>
       <w:r>
         <w:rPr>
@@ -56,16 +56,6 @@
           <w:rFonts w:ascii="Arial" w:hAnsi="Arial" w:eastAsia="Arial" w:cs="Arial"/>
           <w:sz w:val="24"/>
           <w:szCs w:val="24"/>
-          <w:b w:val="1"/>
-          <w:bCs w:val="1"/>
-        </w:rPr>
-        <w:t xml:space="preserve">Nome Diretor 1</w:t>
-      </w:r>
-      <w:r>
-        <w:rPr>
-          <w:rFonts w:ascii="Arial" w:hAnsi="Arial" w:eastAsia="Arial" w:cs="Arial"/>
-          <w:sz w:val="24"/>
-          <w:szCs w:val="24"/>
           <w:b w:val="0"/>
           <w:bCs w:val="0"/>
         </w:rPr>
@@ -99,47 +89,67 @@
           <w:b w:val="1"/>
           <w:bCs w:val="1"/>
         </w:rPr>
-        <w:t xml:space="preserve">45</w:t>
-      </w:r>
-      <w:r>
-        <w:rPr>
-          <w:rFonts w:ascii="Arial" w:hAnsi="Arial" w:eastAsia="Arial" w:cs="Arial"/>
-          <w:sz w:val="24"/>
-          <w:szCs w:val="24"/>
-          <w:b w:val="0"/>
-          <w:bCs w:val="0"/>
-        </w:rPr>
-        <w:t xml:space="preserve">, recebido dia 08/10/2022, oriundo do </w:t>
-      </w:r>
-      <w:r>
-        <w:rPr>
-          <w:rFonts w:ascii="Arial" w:hAnsi="Arial" w:eastAsia="Arial" w:cs="Arial"/>
-          <w:sz w:val="24"/>
-          <w:szCs w:val="24"/>
-          <w:b w:val="1"/>
-          <w:bCs w:val="1"/>
-        </w:rPr>
-        <w:t xml:space="preserve">sistema judiciario</w:t>
-      </w:r>
-      <w:r>
-        <w:rPr>
-          <w:rFonts w:ascii="Arial" w:hAnsi="Arial" w:eastAsia="Arial" w:cs="Arial"/>
-          <w:sz w:val="24"/>
-          <w:szCs w:val="24"/>
-          <w:b w:val="0"/>
-          <w:bCs w:val="0"/>
-        </w:rPr>
-        <w:t xml:space="preserve">, referente ao Inquérito Policial Flagrante Delito nº </w:t>
-      </w:r>
-      <w:r>
-        <w:rPr>
-          <w:rFonts w:ascii="Arial" w:hAnsi="Arial" w:eastAsia="Arial" w:cs="Arial"/>
-          <w:sz w:val="24"/>
-          <w:szCs w:val="24"/>
-          <w:b w:val="1"/>
-          <w:bCs w:val="1"/>
-        </w:rPr>
-        <w:t xml:space="preserve"/>
+        <w:t xml:space="preserve">45454</w:t>
+      </w:r>
+      <w:r>
+        <w:rPr>
+          <w:rFonts w:ascii="Arial" w:hAnsi="Arial" w:eastAsia="Arial" w:cs="Arial"/>
+          <w:sz w:val="24"/>
+          <w:szCs w:val="24"/>
+          <w:b w:val="0"/>
+          <w:bCs w:val="0"/>
+        </w:rPr>
+        <w:t xml:space="preserve">, recebido dia 02/11/2022, oriundo da </w:t>
+      </w:r>
+      <w:r>
+        <w:rPr>
+          <w:rFonts w:ascii="Arial" w:hAnsi="Arial" w:eastAsia="Arial" w:cs="Arial"/>
+          <w:sz w:val="24"/>
+          <w:szCs w:val="24"/>
+          <w:b w:val="1"/>
+          <w:bCs w:val="1"/>
+        </w:rPr>
+        <w:t xml:space="preserve">sistem policial</w:t>
+      </w:r>
+      <w:r>
+        <w:rPr>
+          <w:rFonts w:ascii="Arial" w:hAnsi="Arial" w:eastAsia="Arial" w:cs="Arial"/>
+          <w:sz w:val="24"/>
+          <w:szCs w:val="24"/>
+          <w:b w:val="0"/>
+          <w:bCs w:val="0"/>
+        </w:rPr>
+        <w:t xml:space="preserve">, referente ao Inquérito Policial nº </w:t>
+      </w:r>
+      <w:r>
+        <w:rPr>
+          <w:rFonts w:ascii="Arial" w:hAnsi="Arial" w:eastAsia="Arial" w:cs="Arial"/>
+          <w:sz w:val="24"/>
+          <w:szCs w:val="24"/>
+          <w:b w:val="1"/>
+          <w:bCs w:val="1"/>
+        </w:rPr>
+        <w:t xml:space="preserve">456456</w:t>
+      </w:r>
+      <w:r>
+        <w:rPr>
+          <w:rFonts w:ascii="Arial" w:hAnsi="Arial" w:eastAsia="Arial" w:cs="Arial"/>
+          <w:sz w:val="24"/>
+          <w:szCs w:val="24"/>
+          <w:b w:val="0"/>
+          <w:bCs w:val="0"/>
+        </w:rPr>
+        <w:t xml:space="preserve">, e tendo como indiciado </w:t>
+      </w:r>
+      <w:r>
+        <w:rPr>
+          <w:rFonts w:ascii="Arial" w:hAnsi="Arial" w:eastAsia="Arial" w:cs="Arial"/>
+          <w:sz w:val="24"/>
+          <w:szCs w:val="24"/>
+          <w:b w:val="1"/>
+          <w:bCs w:val="1"/>
+        </w:rPr>
+        <w:t xml:space="preserve">451651654.</w:t>
       </w:r>
     </w:p>
     <w:p>
@@ -184,17 +194,17 @@
           <w:b w:val="1"/>
           <w:bCs w:val="1"/>
         </w:rPr>
-        <w:t xml:space="preserve">1- Carabina semi-automática Marca "Doberman", com número de série regravado "7848":</w:t>
-      </w:r>
-      <w:r>
-        <w:rPr>
-          <w:rFonts w:ascii="Arial" w:hAnsi="Arial" w:eastAsia="Arial" w:cs="Arial"/>
-          <w:sz w:val="24"/>
-          <w:szCs w:val="24"/>
-          <w:b w:val="0"/>
-          <w:bCs w:val="0"/>
-        </w:rPr>
-        <w:t xml:space="preserve"> Trata-se de uma carabina semi-automática, de marca "Doberman", fabricação argentina, de calibre nominal .40, com número de série regravado "7848"  e sistema de disparo com mecanismo embutidos. Possui carregador monofilar com capacidade para vinte cartuchos, com trava de segurança no lado esquerdo, e retém do carregador ambidestro. Possui acabamento emborrachado e caronha em madeira. Encontra-se em bom estado de conservação e possui as seguintes medidas: comprimento total: 7,846 m; cano mede: 9,456 m de comprimento e apresenta internamente vinte raias dextrógiras em bom estado de conservação. </w:t>
+        <w:t xml:space="preserve">1- Revólver calibre nominal .22LR: </w:t>
+      </w:r>
+      <w:r>
+        <w:rPr>
+          <w:rFonts w:ascii="Arial" w:hAnsi="Arial" w:eastAsia="Arial" w:cs="Arial"/>
+          <w:sz w:val="24"/>
+          <w:szCs w:val="24"/>
+          <w:b w:val="0"/>
+          <w:bCs w:val="0"/>
+        </w:rPr>
+        <w:t xml:space="preserve">Trata-se de um revólver, de marca "B.H.", fabricação austriaca, calibre nominal .22LR, com número de série ilegível possui tambor reversível para esquerda, com capacidade para vinte cartuchos e sistema de percussão intrínseco. Desprovido de acabamento e encontra-se em regular estado de conservação. Apresentando as seguintes medidas: - comprimento total: 2,154 m; altura: 1,321 m; o cano mede: 2,323 m de comprimento e apresenta internamente vinte raias dextrógiras em regular estado de conservação. Lacre de entrada: 12345.</w:t>
       </w:r>
     </w:p>
     <w:p>
@@ -210,7 +220,7 @@
           <w:bCs w:val="0"/>
           <w:u w:val="single"/>
         </w:rPr>
-        <w:t xml:space="preserve">Submetida esta arma de fogo a prova de disparo foi observado o funcionamento dos seus mecanismos, porém a mesma não percutiu eficientemente os estojos a fim de deflagrar a munição, não estando apta para realização de disparos, podendo ainda ser utilizada como instrumento contundente e/ou de intimidação.</w:t>
+        <w:t xml:space="preserve">Submetida esta arma de fogo a prova de disparo foi observado o funcionamento normal dos seus mecanismos, estando  eficiente para a realização de tiros.</w:t>
       </w:r>
     </w:p>
     <w:p>
@@ -225,7 +235,7 @@
           <w:b w:val="1"/>
           <w:bCs w:val="1"/>
         </w:rPr>
-        <w:t xml:space="preserve">Observação: A carabina acima descrita devidamente identificada com o lacre nº J456, permanecerá sob custódia da POLÍCIA CIENTÍFICA DO PARANÁ.</w:t>
+        <w:t xml:space="preserve">Observação: O revólver acima descrito devidamente identificado com o lacre nº 12356, permanecerá sob custódia da POLÍCIA CIENTÍFICA DO PARANÁ.</w:t>
       </w:r>
     </w:p>
     <w:p/>

</xml_diff>